<commit_message>
Alteração finalização e exportação do diagrama de casos de uso!
</commit_message>
<xml_diff>
--- a/Requisitos do Sistema.docx
+++ b/Requisitos do Sistema.docx
@@ -37,58 +37,26 @@
           <w:sz w:val="24"/>
           <w:szCs w:val="24"/>
         </w:rPr>
-        <w:t xml:space="preserve">[RF001] Adicionar, remover e editar produtos; </w:t>
-      </w:r>
-      <w:r>
-        <w:rPr>
-          <w:rFonts w:cs="Arial" w:ascii="Arial" w:hAnsi="Arial"/>
-          <w:sz w:val="24"/>
-          <w:szCs w:val="24"/>
-        </w:rPr>
-        <w:t>( Gerenciar produtos)</w:t>
-      </w:r>
-    </w:p>
-    <w:p>
-      <w:pPr>
-        <w:pStyle w:val="Normal"/>
-        <w:ind w:left="360" w:hanging="0"/>
-        <w:rPr>
-          <w:rFonts w:ascii="Arial" w:hAnsi="Arial" w:cs="Arial"/>
-          <w:sz w:val="24"/>
-          <w:szCs w:val="24"/>
-        </w:rPr>
-      </w:pPr>
-      <w:r>
-        <w:rPr>
-          <w:rFonts w:cs="Arial" w:ascii="Arial" w:hAnsi="Arial"/>
-          <w:sz w:val="24"/>
-          <w:szCs w:val="24"/>
-        </w:rPr>
-        <w:t xml:space="preserve">[RF002] Cadastrar funcionários, usuários </w:t>
-      </w:r>
-      <w:r>
-        <w:rPr>
-          <w:rFonts w:cs="Arial" w:ascii="Arial" w:hAnsi="Arial"/>
-          <w:sz w:val="24"/>
-          <w:szCs w:val="24"/>
-        </w:rPr>
-        <w:t>e clientes</w:t>
-      </w:r>
-      <w:r>
-        <w:rPr>
-          <w:rFonts w:cs="Arial" w:ascii="Arial" w:hAnsi="Arial"/>
-          <w:sz w:val="24"/>
-          <w:szCs w:val="24"/>
-        </w:rPr>
-        <w:t xml:space="preserve">; </w:t>
-      </w:r>
-      <w:r>
-        <w:rPr>
-          <w:rFonts w:cs="Arial" w:ascii="Arial" w:hAnsi="Arial"/>
-          <w:sz w:val="24"/>
-          <w:szCs w:val="24"/>
-        </w:rPr>
-        <w:t>(Gerenciar Funcionários, usuários e clientes.)</w:t>
+        <w:t>[RF001] Adicionar, remover e editar produtos; ( Gerenciar produtos)</w:t>
+      </w:r>
+    </w:p>
+    <w:p>
+      <w:pPr>
+        <w:pStyle w:val="Normal"/>
+        <w:ind w:left="360" w:hanging="0"/>
+        <w:rPr>
+          <w:rFonts w:ascii="Arial" w:hAnsi="Arial" w:cs="Arial"/>
+          <w:sz w:val="24"/>
+          <w:szCs w:val="24"/>
+        </w:rPr>
+      </w:pPr>
+      <w:r>
+        <w:rPr>
+          <w:rFonts w:cs="Arial" w:ascii="Arial" w:hAnsi="Arial"/>
+          <w:sz w:val="24"/>
+          <w:szCs w:val="24"/>
+        </w:rPr>
+        <w:t>[RF002] Cadastrar funcionários, usuários e clientes; (Gerenciar Funcionários, usuários e clientes.)</w:t>
       </w:r>
     </w:p>
     <w:p>
@@ -117,405 +85,181 @@
           <w:sz w:val="24"/>
           <w:szCs w:val="24"/>
         </w:rPr>
-        <w:t xml:space="preserve"> Cadastrar, editar, remover e acompanhar histórico de vendas; </w:t>
-      </w:r>
-      <w:r>
-        <w:rPr>
-          <w:rFonts w:cs="Arial" w:ascii="Arial" w:hAnsi="Arial"/>
-          <w:sz w:val="24"/>
-          <w:szCs w:val="24"/>
-        </w:rPr>
-        <w:t>(Gerenciar histórico de vendas)</w:t>
-      </w:r>
-    </w:p>
-    <w:p>
-      <w:pPr>
-        <w:pStyle w:val="Normal"/>
-        <w:ind w:left="360" w:hanging="0"/>
-        <w:rPr>
-          <w:rFonts w:ascii="Arial" w:hAnsi="Arial" w:cs="Arial"/>
-          <w:sz w:val="24"/>
-          <w:szCs w:val="24"/>
-        </w:rPr>
-      </w:pPr>
-      <w:r>
-        <w:rPr>
-          <w:rFonts w:cs="Arial" w:ascii="Arial" w:hAnsi="Arial"/>
-          <w:sz w:val="24"/>
-          <w:szCs w:val="24"/>
-        </w:rPr>
-        <w:t>[RF00</w:t>
-      </w:r>
-      <w:r>
-        <w:rPr>
-          <w:rFonts w:cs="Arial" w:ascii="Arial" w:hAnsi="Arial"/>
-          <w:sz w:val="24"/>
-          <w:szCs w:val="24"/>
-        </w:rPr>
-        <w:t>4</w:t>
-      </w:r>
-      <w:r>
-        <w:rPr>
-          <w:rFonts w:cs="Arial" w:ascii="Arial" w:hAnsi="Arial"/>
-          <w:sz w:val="24"/>
-          <w:szCs w:val="24"/>
-        </w:rPr>
-        <w:t xml:space="preserve">] </w:t>
-      </w:r>
-      <w:r>
-        <w:rPr>
-          <w:rFonts w:cs="Arial" w:ascii="Arial" w:hAnsi="Arial"/>
-          <w:sz w:val="24"/>
-          <w:szCs w:val="24"/>
-        </w:rPr>
-        <w:t xml:space="preserve">O histórico de venda deverá ser cadastrado automaticamente, porém deve existir uma forma de cadastrá-lo manualmente caso necessário. </w:t>
-      </w:r>
-    </w:p>
-    <w:p>
-      <w:pPr>
-        <w:pStyle w:val="Normal"/>
-        <w:ind w:left="360" w:hanging="0"/>
-        <w:rPr>
-          <w:rFonts w:ascii="Arial" w:hAnsi="Arial" w:cs="Arial"/>
-          <w:sz w:val="24"/>
-          <w:szCs w:val="24"/>
-        </w:rPr>
-      </w:pPr>
-      <w:r>
-        <w:rPr>
-          <w:rFonts w:cs="Arial" w:ascii="Arial" w:hAnsi="Arial"/>
-          <w:sz w:val="24"/>
-          <w:szCs w:val="24"/>
-        </w:rPr>
-        <w:t>[RF00</w:t>
-      </w:r>
-      <w:r>
-        <w:rPr>
-          <w:rFonts w:cs="Arial" w:ascii="Arial" w:hAnsi="Arial"/>
-          <w:sz w:val="24"/>
-          <w:szCs w:val="24"/>
-        </w:rPr>
-        <w:t>5</w:t>
-      </w:r>
-      <w:r>
-        <w:rPr>
-          <w:rFonts w:cs="Arial" w:ascii="Arial" w:hAnsi="Arial"/>
-          <w:sz w:val="24"/>
-          <w:szCs w:val="24"/>
-        </w:rPr>
-        <w:t xml:space="preserve">] Adicionar e remover produtos do estoque e sinalizar baixo estoque com a cor vermelha (2 produtos ou menos); </w:t>
-      </w:r>
-      <w:r>
-        <w:rPr>
-          <w:rFonts w:cs="Arial" w:ascii="Arial" w:hAnsi="Arial"/>
-          <w:sz w:val="24"/>
-          <w:szCs w:val="24"/>
-        </w:rPr>
-        <w:t>(Gerenciar produtos no estoque)</w:t>
-      </w:r>
-    </w:p>
-    <w:p>
-      <w:pPr>
-        <w:pStyle w:val="Normal"/>
-        <w:ind w:left="360" w:hanging="0"/>
-        <w:rPr>
-          <w:rFonts w:ascii="Arial" w:hAnsi="Arial" w:cs="Arial"/>
-          <w:sz w:val="24"/>
-          <w:szCs w:val="24"/>
-        </w:rPr>
-      </w:pPr>
-      <w:r>
-        <w:rPr>
-          <w:rFonts w:cs="Arial" w:ascii="Arial" w:hAnsi="Arial"/>
-          <w:sz w:val="24"/>
-          <w:szCs w:val="24"/>
-        </w:rPr>
-        <w:t>[RF00</w:t>
-      </w:r>
-      <w:r>
-        <w:rPr>
-          <w:rFonts w:cs="Arial" w:ascii="Arial" w:hAnsi="Arial"/>
-          <w:sz w:val="24"/>
-          <w:szCs w:val="24"/>
-        </w:rPr>
-        <w:t>6</w:t>
-      </w:r>
-      <w:r>
-        <w:rPr>
-          <w:rFonts w:cs="Arial" w:ascii="Arial" w:hAnsi="Arial"/>
-          <w:sz w:val="24"/>
-          <w:szCs w:val="24"/>
-        </w:rPr>
-        <w:t xml:space="preserve">] Cadastrar e calcular de impostos e taxas relacionadas a produtos; </w:t>
-      </w:r>
-      <w:r>
-        <w:rPr>
-          <w:rFonts w:cs="Arial" w:ascii="Arial" w:hAnsi="Arial"/>
-          <w:sz w:val="24"/>
-          <w:szCs w:val="24"/>
-        </w:rPr>
-        <w:t>(Gerenciar impostos relacionados às vendas)</w:t>
-      </w:r>
-    </w:p>
-    <w:p>
-      <w:pPr>
-        <w:pStyle w:val="Normal"/>
-        <w:ind w:left="360" w:hanging="0"/>
-        <w:rPr>
-          <w:rFonts w:ascii="Arial" w:hAnsi="Arial" w:cs="Arial"/>
-          <w:sz w:val="24"/>
-          <w:szCs w:val="24"/>
-        </w:rPr>
-      </w:pPr>
-      <w:r>
-        <w:rPr>
-          <w:rFonts w:cs="Arial" w:ascii="Arial" w:hAnsi="Arial"/>
-          <w:sz w:val="24"/>
-          <w:szCs w:val="24"/>
-        </w:rPr>
-        <w:t>[RF00</w:t>
-      </w:r>
-      <w:r>
-        <w:rPr>
-          <w:rFonts w:cs="Arial" w:ascii="Arial" w:hAnsi="Arial"/>
-          <w:sz w:val="24"/>
-          <w:szCs w:val="24"/>
-        </w:rPr>
-        <w:t>7</w:t>
-      </w:r>
-      <w:r>
-        <w:rPr>
-          <w:rFonts w:cs="Arial" w:ascii="Arial" w:hAnsi="Arial"/>
-          <w:sz w:val="24"/>
-          <w:szCs w:val="24"/>
-        </w:rPr>
-        <w:t xml:space="preserve">] Cadastrar despesas variáveis e fixas; </w:t>
-      </w:r>
-      <w:r>
-        <w:rPr>
-          <w:rFonts w:cs="Arial" w:ascii="Arial" w:hAnsi="Arial"/>
-          <w:sz w:val="24"/>
-          <w:szCs w:val="24"/>
-        </w:rPr>
-        <w:t>(Gerenciar despesas)</w:t>
-      </w:r>
-    </w:p>
-    <w:p>
-      <w:pPr>
-        <w:pStyle w:val="Normal"/>
-        <w:ind w:left="360" w:hanging="0"/>
-        <w:rPr>
-          <w:rFonts w:ascii="Arial" w:hAnsi="Arial" w:cs="Arial"/>
-          <w:sz w:val="24"/>
-          <w:szCs w:val="24"/>
-        </w:rPr>
-      </w:pPr>
-      <w:r>
-        <w:rPr>
-          <w:rFonts w:cs="Arial" w:ascii="Arial" w:hAnsi="Arial"/>
-          <w:sz w:val="24"/>
-          <w:szCs w:val="24"/>
-        </w:rPr>
-        <w:t>[RF00</w:t>
-      </w:r>
-      <w:r>
-        <w:rPr>
-          <w:rFonts w:cs="Arial" w:ascii="Arial" w:hAnsi="Arial"/>
-          <w:sz w:val="24"/>
-          <w:szCs w:val="24"/>
-        </w:rPr>
-        <w:t>8</w:t>
-      </w:r>
-      <w:r>
-        <w:rPr>
-          <w:rFonts w:cs="Arial" w:ascii="Arial" w:hAnsi="Arial"/>
-          <w:sz w:val="24"/>
-          <w:szCs w:val="24"/>
-        </w:rPr>
-        <w:t xml:space="preserve">] </w:t>
-      </w:r>
-      <w:r>
-        <w:rPr>
-          <w:rFonts w:cs="Arial" w:ascii="Arial" w:hAnsi="Arial"/>
-          <w:sz w:val="24"/>
-          <w:szCs w:val="24"/>
-        </w:rPr>
-        <w:t>Ao finalizar a venda a nota fiscal para CNPJ ou cupom fiscal para CPF deve ser emitida automaticamente.</w:t>
-      </w:r>
-    </w:p>
-    <w:p>
-      <w:pPr>
-        <w:pStyle w:val="Normal"/>
-        <w:ind w:left="360" w:hanging="0"/>
-        <w:rPr>
-          <w:rFonts w:ascii="Arial" w:hAnsi="Arial" w:cs="Arial"/>
-          <w:sz w:val="24"/>
-          <w:szCs w:val="24"/>
-        </w:rPr>
-      </w:pPr>
-      <w:r>
-        <w:rPr>
-          <w:rFonts w:cs="Arial" w:ascii="Arial" w:hAnsi="Arial"/>
-          <w:sz w:val="24"/>
-          <w:szCs w:val="24"/>
-        </w:rPr>
-        <w:t>[RF00</w:t>
-      </w:r>
-      <w:r>
-        <w:rPr>
-          <w:rFonts w:cs="Arial" w:ascii="Arial" w:hAnsi="Arial"/>
-          <w:sz w:val="24"/>
-          <w:szCs w:val="24"/>
-        </w:rPr>
-        <w:t>9</w:t>
-      </w:r>
-      <w:r>
-        <w:rPr>
-          <w:rFonts w:cs="Arial" w:ascii="Arial" w:hAnsi="Arial"/>
-          <w:sz w:val="24"/>
-          <w:szCs w:val="24"/>
-        </w:rPr>
-        <w:t xml:space="preserve">] Importar </w:t>
-      </w:r>
-      <w:r>
-        <w:rPr>
-          <w:rFonts w:cs="Arial" w:ascii="Arial" w:hAnsi="Arial"/>
-          <w:sz w:val="24"/>
-          <w:szCs w:val="24"/>
-        </w:rPr>
-        <w:t xml:space="preserve">XML das </w:t>
-      </w:r>
-      <w:r>
-        <w:rPr>
-          <w:rFonts w:cs="Arial" w:ascii="Arial" w:hAnsi="Arial"/>
-          <w:sz w:val="24"/>
-          <w:szCs w:val="24"/>
-        </w:rPr>
-        <w:t>notas fiscais de entrada e adicionar itens ao estoque automaticamente.</w:t>
-      </w:r>
-    </w:p>
-    <w:p>
-      <w:pPr>
-        <w:pStyle w:val="Normal"/>
-        <w:ind w:left="360" w:hanging="0"/>
-        <w:rPr>
-          <w:rFonts w:ascii="Arial" w:hAnsi="Arial" w:cs="Arial"/>
-          <w:sz w:val="24"/>
-          <w:szCs w:val="24"/>
-        </w:rPr>
-      </w:pPr>
-      <w:r>
-        <w:rPr>
-          <w:rFonts w:cs="Arial" w:ascii="Arial" w:hAnsi="Arial"/>
-          <w:sz w:val="24"/>
-          <w:szCs w:val="24"/>
-        </w:rPr>
-        <w:t>[RF0</w:t>
-      </w:r>
-      <w:r>
-        <w:rPr>
-          <w:rFonts w:cs="Arial" w:ascii="Arial" w:hAnsi="Arial"/>
-          <w:sz w:val="24"/>
-          <w:szCs w:val="24"/>
-        </w:rPr>
-        <w:t>10</w:t>
-      </w:r>
-      <w:r>
-        <w:rPr>
-          <w:rFonts w:cs="Arial" w:ascii="Arial" w:hAnsi="Arial"/>
-          <w:sz w:val="24"/>
-          <w:szCs w:val="24"/>
-        </w:rPr>
-        <w:t>] Fazer controle do fluxo de caixa, bem como do saldo em contas.</w:t>
+        <w:t xml:space="preserve"> Cadastrar, editar, remover e acompanhar histórico de vendas; (Gerenciar histórico de vendas)</w:t>
+      </w:r>
+    </w:p>
+    <w:p>
+      <w:pPr>
+        <w:pStyle w:val="Normal"/>
+        <w:ind w:left="360" w:hanging="0"/>
+        <w:rPr>
+          <w:rFonts w:ascii="Arial" w:hAnsi="Arial" w:cs="Arial"/>
+          <w:sz w:val="24"/>
+          <w:szCs w:val="24"/>
+        </w:rPr>
+      </w:pPr>
+      <w:r>
+        <w:rPr>
+          <w:rFonts w:cs="Arial" w:ascii="Arial" w:hAnsi="Arial"/>
+          <w:sz w:val="24"/>
+          <w:szCs w:val="24"/>
+        </w:rPr>
+        <w:t xml:space="preserve">[RF004] O histórico de venda deverá ser cadastrado automaticamente, porém deve existir uma forma de cadastrá-lo manualmente caso necessário. </w:t>
+      </w:r>
+    </w:p>
+    <w:p>
+      <w:pPr>
+        <w:pStyle w:val="Normal"/>
+        <w:ind w:left="360" w:hanging="0"/>
+        <w:rPr>
+          <w:rFonts w:ascii="Arial" w:hAnsi="Arial" w:cs="Arial"/>
+          <w:sz w:val="24"/>
+          <w:szCs w:val="24"/>
+        </w:rPr>
+      </w:pPr>
+      <w:r>
+        <w:rPr>
+          <w:rFonts w:cs="Arial" w:ascii="Arial" w:hAnsi="Arial"/>
+          <w:sz w:val="24"/>
+          <w:szCs w:val="24"/>
+        </w:rPr>
+        <w:t>[RF005] Adicionar e remover produtos do estoque e sinalizar baixo estoque com a cor vermelha (2 produtos ou menos); (Gerenciar produtos no estoque)</w:t>
+      </w:r>
+    </w:p>
+    <w:p>
+      <w:pPr>
+        <w:pStyle w:val="Normal"/>
+        <w:ind w:left="360" w:hanging="0"/>
+        <w:rPr>
+          <w:rFonts w:ascii="Arial" w:hAnsi="Arial" w:cs="Arial"/>
+          <w:sz w:val="24"/>
+          <w:szCs w:val="24"/>
+        </w:rPr>
+      </w:pPr>
+      <w:r>
+        <w:rPr>
+          <w:rFonts w:cs="Arial" w:ascii="Arial" w:hAnsi="Arial"/>
+          <w:sz w:val="24"/>
+          <w:szCs w:val="24"/>
+        </w:rPr>
+        <w:t>[RF006] Cadastrar e calcular de impostos e taxas relacionadas a produtos; (Gerenciar impostos relacionados às vendas)</w:t>
+      </w:r>
+    </w:p>
+    <w:p>
+      <w:pPr>
+        <w:pStyle w:val="Normal"/>
+        <w:ind w:left="360" w:hanging="0"/>
+        <w:rPr>
+          <w:rFonts w:ascii="Arial" w:hAnsi="Arial" w:cs="Arial"/>
+          <w:sz w:val="24"/>
+          <w:szCs w:val="24"/>
+        </w:rPr>
+      </w:pPr>
+      <w:r>
+        <w:rPr>
+          <w:rFonts w:cs="Arial" w:ascii="Arial" w:hAnsi="Arial"/>
+          <w:sz w:val="24"/>
+          <w:szCs w:val="24"/>
+        </w:rPr>
+        <w:t>[RF007] Cadastrar despesas variáveis e fixas; (Gerenciar despesas)</w:t>
+      </w:r>
+    </w:p>
+    <w:p>
+      <w:pPr>
+        <w:pStyle w:val="Normal"/>
+        <w:ind w:left="360" w:hanging="0"/>
+        <w:rPr>
+          <w:rFonts w:ascii="Arial" w:hAnsi="Arial" w:cs="Arial"/>
+          <w:sz w:val="24"/>
+          <w:szCs w:val="24"/>
+        </w:rPr>
+      </w:pPr>
+      <w:r>
+        <w:rPr>
+          <w:rFonts w:cs="Arial" w:ascii="Arial" w:hAnsi="Arial"/>
+          <w:sz w:val="24"/>
+          <w:szCs w:val="24"/>
+        </w:rPr>
+        <w:t>[RF008] Ao finalizar a venda a nota fiscal para CNPJ ou cupom fiscal para CPF deve ser emitida automaticamente.</w:t>
+      </w:r>
+    </w:p>
+    <w:p>
+      <w:pPr>
+        <w:pStyle w:val="Normal"/>
+        <w:ind w:left="360" w:hanging="0"/>
+        <w:rPr>
+          <w:rFonts w:ascii="Arial" w:hAnsi="Arial" w:cs="Arial"/>
+          <w:sz w:val="24"/>
+          <w:szCs w:val="24"/>
+        </w:rPr>
+      </w:pPr>
+      <w:r>
+        <w:rPr>
+          <w:rFonts w:cs="Arial" w:ascii="Arial" w:hAnsi="Arial"/>
+          <w:sz w:val="24"/>
+          <w:szCs w:val="24"/>
+        </w:rPr>
+        <w:t>[RF009] Importar XML das notas fiscais de entrada e adicionar itens ao  estoque automaticamente.</w:t>
+      </w:r>
+    </w:p>
+    <w:p>
+      <w:pPr>
+        <w:pStyle w:val="Normal"/>
+        <w:ind w:left="360" w:hanging="0"/>
+        <w:rPr>
+          <w:rFonts w:ascii="Arial" w:hAnsi="Arial" w:cs="Arial"/>
+          <w:sz w:val="24"/>
+          <w:szCs w:val="24"/>
+        </w:rPr>
+      </w:pPr>
+      <w:r>
+        <w:rPr>
+          <w:rFonts w:cs="Arial" w:ascii="Arial" w:hAnsi="Arial"/>
+          <w:sz w:val="24"/>
+          <w:szCs w:val="24"/>
+        </w:rPr>
+        <w:t>[RF010] Fazer controle do fluxo de caixa, bem como do saldo em contas.</w:t>
         <w:br/>
         <w:br/>
-        <w:t>[RF01</w:t>
-      </w:r>
-      <w:r>
-        <w:rPr>
-          <w:rFonts w:cs="Arial" w:ascii="Arial" w:hAnsi="Arial"/>
-          <w:sz w:val="24"/>
-          <w:szCs w:val="24"/>
-        </w:rPr>
-        <w:t>1</w:t>
-      </w:r>
-      <w:r>
-        <w:rPr>
-          <w:rFonts w:cs="Arial" w:ascii="Arial" w:hAnsi="Arial"/>
-          <w:sz w:val="24"/>
-          <w:szCs w:val="24"/>
-        </w:rPr>
-        <w:t>] Exibir todos os dados e itens sinalizados anteriormente.</w:t>
-      </w:r>
-    </w:p>
-    <w:p>
-      <w:pPr>
-        <w:pStyle w:val="Normal"/>
-        <w:ind w:left="360" w:hanging="0"/>
-        <w:rPr>
-          <w:rFonts w:ascii="Arial" w:hAnsi="Arial" w:cs="Arial"/>
-          <w:sz w:val="24"/>
-          <w:szCs w:val="24"/>
-        </w:rPr>
-      </w:pPr>
-      <w:r>
-        <w:rPr>
-          <w:rFonts w:cs="Arial" w:ascii="Arial" w:hAnsi="Arial"/>
-          <w:sz w:val="24"/>
-          <w:szCs w:val="24"/>
-        </w:rPr>
-        <w:t>[RF01</w:t>
-      </w:r>
-      <w:r>
-        <w:rPr>
-          <w:rFonts w:cs="Arial" w:ascii="Arial" w:hAnsi="Arial"/>
-          <w:sz w:val="24"/>
-          <w:szCs w:val="24"/>
-        </w:rPr>
-        <w:t>2</w:t>
-      </w:r>
-      <w:r>
-        <w:rPr>
-          <w:rFonts w:cs="Arial" w:ascii="Arial" w:hAnsi="Arial"/>
-          <w:sz w:val="24"/>
-          <w:szCs w:val="24"/>
-        </w:rPr>
-        <w:t>] Permitir geração de relatório de materiais em estoque.</w:t>
-      </w:r>
-    </w:p>
-    <w:p>
-      <w:pPr>
-        <w:pStyle w:val="Normal"/>
-        <w:ind w:left="360" w:hanging="0"/>
-        <w:rPr>
-          <w:rFonts w:ascii="Arial" w:hAnsi="Arial" w:cs="Arial"/>
-          <w:sz w:val="24"/>
-          <w:szCs w:val="24"/>
-        </w:rPr>
-      </w:pPr>
-      <w:r>
-        <w:rPr>
-          <w:rFonts w:cs="Arial" w:ascii="Arial" w:hAnsi="Arial"/>
-          <w:sz w:val="24"/>
-          <w:szCs w:val="24"/>
-        </w:rPr>
-        <w:t>[RF01</w:t>
-      </w:r>
-      <w:r>
-        <w:rPr>
-          <w:rFonts w:cs="Arial" w:ascii="Arial" w:hAnsi="Arial"/>
-          <w:sz w:val="24"/>
-          <w:szCs w:val="24"/>
-        </w:rPr>
-        <w:t>3</w:t>
-      </w:r>
-      <w:r>
-        <w:rPr>
-          <w:rFonts w:cs="Arial" w:ascii="Arial" w:hAnsi="Arial"/>
-          <w:sz w:val="24"/>
-          <w:szCs w:val="24"/>
-        </w:rPr>
-        <w:t>] Permitir geração de relatório financeiro do balanço, fluxo de caixa, valores gastos com impostos e taxas e DRE detalhado.</w:t>
+        <w:t>[RF011] Exibir todos os dados e itens sinalizados anteriormente.</w:t>
+      </w:r>
+    </w:p>
+    <w:p>
+      <w:pPr>
+        <w:pStyle w:val="Normal"/>
+        <w:ind w:left="360" w:hanging="0"/>
+        <w:rPr>
+          <w:rFonts w:ascii="Arial" w:hAnsi="Arial" w:cs="Arial"/>
+          <w:sz w:val="24"/>
+          <w:szCs w:val="24"/>
+        </w:rPr>
+      </w:pPr>
+      <w:r>
+        <w:rPr>
+          <w:rFonts w:cs="Arial" w:ascii="Arial" w:hAnsi="Arial"/>
+          <w:sz w:val="24"/>
+          <w:szCs w:val="24"/>
+        </w:rPr>
+        <w:t>[RF012] Permitir geração de relatório de materiais em estoque.</w:t>
+      </w:r>
+    </w:p>
+    <w:p>
+      <w:pPr>
+        <w:pStyle w:val="Normal"/>
+        <w:ind w:left="360" w:hanging="0"/>
+        <w:rPr>
+          <w:rFonts w:ascii="Arial" w:hAnsi="Arial" w:cs="Arial"/>
+          <w:sz w:val="24"/>
+          <w:szCs w:val="24"/>
+        </w:rPr>
+      </w:pPr>
+      <w:r>
+        <w:rPr>
+          <w:rFonts w:cs="Arial" w:ascii="Arial" w:hAnsi="Arial"/>
+          <w:sz w:val="24"/>
+          <w:szCs w:val="24"/>
+        </w:rPr>
+        <w:t>[RF013] Permitir geração de relatório financeiro do balanço, fluxo de caixa, valores gastos com impostos e taxas e DRE detalhado.</w:t>
       </w:r>
     </w:p>
     <w:p>
@@ -780,7 +524,7 @@
   <w:sdt>
     <w:sdtPr>
       <w:text/>
-      <w:id w:val="420742049"/>
+      <w:id w:val="1616317651"/>
       <w:dataBinding w:prefixMappings="xmlns:ns0='http://schemas.openxmlformats.org/package/2006/metadata/core-properties' xmlns:ns1='http://purl.org/dc/elements/1.1/'" w:xpath="/ns0:coreProperties[1]/ns1:title[1]" w:storeItemID="{6C3C8BC8-F283-45AE-878A-BAB7291924A1}"/>
       <w:alias w:val="Título"/>
     </w:sdtPr>
@@ -1222,6 +966,7 @@
     <w:rsid w:val="00ab5721"/>
     <w:pPr>
       <w:widowControl/>
+      <w:suppressAutoHyphens w:val="true"/>
       <w:bidi w:val="0"/>
       <w:spacing w:lineRule="auto" w:line="276" w:before="0" w:after="200"/>
       <w:jc w:val="left"/>

</xml_diff>